<commit_message>
updated docuemt on memory adddress for logism RAM
</commit_message>
<xml_diff>
--- a/Memory Address.docx
+++ b/Memory Address.docx
@@ -13,6 +13,7 @@
         <w:gridCol w:w="2013"/>
         <w:gridCol w:w="2523"/>
         <w:gridCol w:w="744"/>
+        <w:gridCol w:w="1343"/>
       </w:tblGrid>
       <w:tr>
         <w:trPr>
@@ -80,7 +81,7 @@
         </w:tc>
         <w:tc>
           <w:tcPr>
-            <w:tcW w:w="739" w:type="dxa"/>
+            <w:tcW w:w="744" w:type="dxa"/>
             <w:tcBorders>
               <w:top w:val="single" w:sz="4" w:space="0" w:color="auto"/>
               <w:left w:val="single" w:sz="4" w:space="0" w:color="auto"/>
@@ -105,6 +106,30 @@
                 <w:lang w:val="en-US"/>
               </w:rPr>
               <w:t>Hex</w:t>
+            </w:r>
+          </w:p>
+        </w:tc>
+        <w:tc>
+          <w:tcPr>
+            <w:tcW w:w="744" w:type="dxa"/>
+            <w:tcBorders>
+              <w:top w:val="single" w:sz="4" w:space="0" w:color="auto"/>
+              <w:left w:val="single" w:sz="4" w:space="0" w:color="auto"/>
+              <w:bottom w:val="single" w:sz="4" w:space="0" w:color="auto"/>
+              <w:right w:val="single" w:sz="4" w:space="0" w:color="auto"/>
+            </w:tcBorders>
+          </w:tcPr>
+          <w:p>
+            <w:pPr>
+              <w:rPr>
+                <w:lang w:val="en-US"/>
+              </w:rPr>
+            </w:pPr>
+            <w:r>
+              <w:rPr>
+                <w:lang w:val="en-US"/>
+              </w:rPr>
+              <w:t>RAM Instruction form</w:t>
             </w:r>
           </w:p>
         </w:tc>
@@ -177,7 +202,7 @@
         </w:tc>
         <w:tc>
           <w:tcPr>
-            <w:tcW w:w="739" w:type="dxa"/>
+            <w:tcW w:w="744" w:type="dxa"/>
             <w:tcBorders>
               <w:top w:val="single" w:sz="4" w:space="0" w:color="auto"/>
               <w:left w:val="single" w:sz="4" w:space="0" w:color="auto"/>
@@ -198,6 +223,30 @@
                 <w:lang w:val="en-US"/>
               </w:rPr>
               <w:t>0x00 0x0A</w:t>
+            </w:r>
+          </w:p>
+        </w:tc>
+        <w:tc>
+          <w:tcPr>
+            <w:tcW w:w="744" w:type="dxa"/>
+            <w:tcBorders>
+              <w:top w:val="single" w:sz="4" w:space="0" w:color="auto"/>
+              <w:left w:val="single" w:sz="4" w:space="0" w:color="auto"/>
+              <w:bottom w:val="single" w:sz="4" w:space="0" w:color="auto"/>
+              <w:right w:val="single" w:sz="4" w:space="0" w:color="auto"/>
+            </w:tcBorders>
+          </w:tcPr>
+          <w:p>
+            <w:pPr>
+              <w:rPr>
+                <w:lang w:val="en-US"/>
+              </w:rPr>
+            </w:pPr>
+            <w:r>
+              <w:rPr>
+                <w:lang w:val="en-US"/>
+              </w:rPr>
+              <w:t>000a</w:t>
             </w:r>
           </w:p>
         </w:tc>
@@ -260,7 +309,7 @@
         </w:tc>
         <w:tc>
           <w:tcPr>
-            <w:tcW w:w="739" w:type="dxa"/>
+            <w:tcW w:w="744" w:type="dxa"/>
             <w:tcBorders>
               <w:top w:val="single" w:sz="4" w:space="0" w:color="auto"/>
               <w:left w:val="single" w:sz="4" w:space="0" w:color="auto"/>
@@ -281,6 +330,30 @@
                 <w:lang w:val="en-US"/>
               </w:rPr>
               <w:t>0x01 0x0D</w:t>
+            </w:r>
+          </w:p>
+        </w:tc>
+        <w:tc>
+          <w:tcPr>
+            <w:tcW w:w="744" w:type="dxa"/>
+            <w:tcBorders>
+              <w:top w:val="single" w:sz="4" w:space="0" w:color="auto"/>
+              <w:left w:val="single" w:sz="4" w:space="0" w:color="auto"/>
+              <w:bottom w:val="single" w:sz="4" w:space="0" w:color="auto"/>
+              <w:right w:val="single" w:sz="4" w:space="0" w:color="auto"/>
+            </w:tcBorders>
+          </w:tcPr>
+          <w:p>
+            <w:pPr>
+              <w:rPr>
+                <w:lang w:val="en-US"/>
+              </w:rPr>
+            </w:pPr>
+            <w:r>
+              <w:rPr>
+                <w:lang w:val="en-US"/>
+              </w:rPr>
+              <w:t>010d</w:t>
             </w:r>
           </w:p>
         </w:tc>
@@ -343,7 +416,7 @@
         </w:tc>
         <w:tc>
           <w:tcPr>
-            <w:tcW w:w="739" w:type="dxa"/>
+            <w:tcW w:w="744" w:type="dxa"/>
             <w:tcBorders>
               <w:top w:val="single" w:sz="4" w:space="0" w:color="auto"/>
               <w:left w:val="single" w:sz="4" w:space="0" w:color="auto"/>
@@ -364,6 +437,30 @@
                 <w:lang w:val="en-US"/>
               </w:rPr>
               <w:t>0x02 0x00</w:t>
+            </w:r>
+          </w:p>
+        </w:tc>
+        <w:tc>
+          <w:tcPr>
+            <w:tcW w:w="744" w:type="dxa"/>
+            <w:tcBorders>
+              <w:top w:val="single" w:sz="4" w:space="0" w:color="auto"/>
+              <w:left w:val="single" w:sz="4" w:space="0" w:color="auto"/>
+              <w:bottom w:val="single" w:sz="4" w:space="0" w:color="auto"/>
+              <w:right w:val="single" w:sz="4" w:space="0" w:color="auto"/>
+            </w:tcBorders>
+          </w:tcPr>
+          <w:p>
+            <w:pPr>
+              <w:rPr>
+                <w:lang w:val="en-US"/>
+              </w:rPr>
+            </w:pPr>
+            <w:r>
+              <w:rPr>
+                <w:lang w:val="en-US"/>
+              </w:rPr>
+              <w:t>0200</w:t>
             </w:r>
           </w:p>
         </w:tc>
@@ -426,25 +523,19 @@
               <w:rPr>
                 <w:lang w:val="en-US"/>
               </w:rPr>
+              <w:t>01</w:t>
+            </w:r>
+            <w:r>
+              <w:rPr>
+                <w:lang w:val="en-US"/>
+              </w:rPr>
               <w:t>0</w:t>
             </w:r>
-            <w:r>
-              <w:rPr>
-                <w:lang w:val="en-US"/>
-              </w:rPr>
-              <w:t>1</w:t>
-            </w:r>
-            <w:r>
-              <w:rPr>
-                <w:lang w:val="en-US"/>
-              </w:rPr>
-              <w:t>0</w:t>
-            </w:r>
-          </w:p>
-        </w:tc>
-        <w:tc>
-          <w:tcPr>
-            <w:tcW w:w="739" w:type="dxa"/>
+          </w:p>
+        </w:tc>
+        <w:tc>
+          <w:tcPr>
+            <w:tcW w:w="744" w:type="dxa"/>
             <w:tcBorders>
               <w:top w:val="single" w:sz="4" w:space="0" w:color="auto"/>
               <w:left w:val="single" w:sz="4" w:space="0" w:color="auto"/>
@@ -464,13 +555,31 @@
               <w:rPr>
                 <w:lang w:val="en-US"/>
               </w:rPr>
-              <w:t>0x03 0x0</w:t>
-            </w:r>
-            <w:r>
-              <w:rPr>
-                <w:lang w:val="en-US"/>
-              </w:rPr>
-              <w:t>A</w:t>
+              <w:t>0x03 0x0A</w:t>
+            </w:r>
+          </w:p>
+        </w:tc>
+        <w:tc>
+          <w:tcPr>
+            <w:tcW w:w="744" w:type="dxa"/>
+            <w:tcBorders>
+              <w:top w:val="single" w:sz="4" w:space="0" w:color="auto"/>
+              <w:left w:val="single" w:sz="4" w:space="0" w:color="auto"/>
+              <w:bottom w:val="single" w:sz="4" w:space="0" w:color="auto"/>
+              <w:right w:val="single" w:sz="4" w:space="0" w:color="auto"/>
+            </w:tcBorders>
+          </w:tcPr>
+          <w:p>
+            <w:pPr>
+              <w:rPr>
+                <w:lang w:val="en-US"/>
+              </w:rPr>
+            </w:pPr>
+            <w:r>
+              <w:rPr>
+                <w:lang w:val="en-US"/>
+              </w:rPr>
+              <w:t>030a</w:t>
             </w:r>
           </w:p>
         </w:tc>
@@ -532,33 +641,45 @@
         </w:tc>
         <w:tc>
           <w:tcPr>
-            <w:tcW w:w="739" w:type="dxa"/>
-            <w:tcBorders>
-              <w:top w:val="single" w:sz="4" w:space="0" w:color="auto"/>
-              <w:left w:val="single" w:sz="4" w:space="0" w:color="auto"/>
-              <w:bottom w:val="single" w:sz="4" w:space="0" w:color="auto"/>
-              <w:right w:val="single" w:sz="4" w:space="0" w:color="auto"/>
-            </w:tcBorders>
-          </w:tcPr>
-          <w:p>
-            <w:pPr>
-              <w:spacing w:after="160" w:line="278" w:lineRule="auto"/>
-              <w:rPr>
-                <w:lang w:val="en-US"/>
-              </w:rPr>
-            </w:pPr>
-            <w:r>
-              <w:rPr>
-                <w:lang w:val="en-US"/>
-              </w:rPr>
-              <w:t xml:space="preserve">0x00 </w:t>
-            </w:r>
-            <w:r>
-              <w:rPr>
-                <w:lang w:val="en-US"/>
-              </w:rPr>
-              <w:t>0x00</w:t>
-            </w:r>
+            <w:tcW w:w="744" w:type="dxa"/>
+            <w:tcBorders>
+              <w:top w:val="single" w:sz="4" w:space="0" w:color="auto"/>
+              <w:left w:val="single" w:sz="4" w:space="0" w:color="auto"/>
+              <w:bottom w:val="single" w:sz="4" w:space="0" w:color="auto"/>
+              <w:right w:val="single" w:sz="4" w:space="0" w:color="auto"/>
+            </w:tcBorders>
+          </w:tcPr>
+          <w:p>
+            <w:pPr>
+              <w:spacing w:after="160" w:line="278" w:lineRule="auto"/>
+              <w:rPr>
+                <w:lang w:val="en-US"/>
+              </w:rPr>
+            </w:pPr>
+            <w:r>
+              <w:rPr>
+                <w:lang w:val="en-US"/>
+              </w:rPr>
+              <w:t>0x00 0x00</w:t>
+            </w:r>
+          </w:p>
+        </w:tc>
+        <w:tc>
+          <w:tcPr>
+            <w:tcW w:w="744" w:type="dxa"/>
+            <w:tcBorders>
+              <w:top w:val="single" w:sz="4" w:space="0" w:color="auto"/>
+              <w:left w:val="single" w:sz="4" w:space="0" w:color="auto"/>
+              <w:bottom w:val="single" w:sz="4" w:space="0" w:color="auto"/>
+              <w:right w:val="single" w:sz="4" w:space="0" w:color="auto"/>
+            </w:tcBorders>
+          </w:tcPr>
+          <w:p>
+            <w:pPr>
+              <w:rPr>
+                <w:lang w:val="en-US"/>
+              </w:rPr>
+            </w:pPr>
           </w:p>
         </w:tc>
       </w:tr>
@@ -619,39 +740,45 @@
         </w:tc>
         <w:tc>
           <w:tcPr>
-            <w:tcW w:w="739" w:type="dxa"/>
-            <w:tcBorders>
-              <w:top w:val="single" w:sz="4" w:space="0" w:color="auto"/>
-              <w:left w:val="single" w:sz="4" w:space="0" w:color="auto"/>
-              <w:bottom w:val="single" w:sz="4" w:space="0" w:color="auto"/>
-              <w:right w:val="single" w:sz="4" w:space="0" w:color="auto"/>
-            </w:tcBorders>
-          </w:tcPr>
-          <w:p>
-            <w:pPr>
-              <w:spacing w:after="160" w:line="278" w:lineRule="auto"/>
-              <w:rPr>
-                <w:lang w:val="en-US"/>
-              </w:rPr>
-            </w:pPr>
-            <w:r>
-              <w:rPr>
-                <w:lang w:val="en-US"/>
-              </w:rPr>
-              <w:t>0x00</w:t>
-            </w:r>
-            <w:r>
-              <w:rPr>
-                <w:lang w:val="en-US"/>
-              </w:rPr>
-              <w:t xml:space="preserve"> </w:t>
-            </w:r>
-            <w:r>
-              <w:rPr>
-                <w:lang w:val="en-US"/>
-              </w:rPr>
-              <w:t>0x00</w:t>
-            </w:r>
+            <w:tcW w:w="744" w:type="dxa"/>
+            <w:tcBorders>
+              <w:top w:val="single" w:sz="4" w:space="0" w:color="auto"/>
+              <w:left w:val="single" w:sz="4" w:space="0" w:color="auto"/>
+              <w:bottom w:val="single" w:sz="4" w:space="0" w:color="auto"/>
+              <w:right w:val="single" w:sz="4" w:space="0" w:color="auto"/>
+            </w:tcBorders>
+          </w:tcPr>
+          <w:p>
+            <w:pPr>
+              <w:spacing w:after="160" w:line="278" w:lineRule="auto"/>
+              <w:rPr>
+                <w:lang w:val="en-US"/>
+              </w:rPr>
+            </w:pPr>
+            <w:r>
+              <w:rPr>
+                <w:lang w:val="en-US"/>
+              </w:rPr>
+              <w:t>0x00 0x00</w:t>
+            </w:r>
+          </w:p>
+        </w:tc>
+        <w:tc>
+          <w:tcPr>
+            <w:tcW w:w="744" w:type="dxa"/>
+            <w:tcBorders>
+              <w:top w:val="single" w:sz="4" w:space="0" w:color="auto"/>
+              <w:left w:val="single" w:sz="4" w:space="0" w:color="auto"/>
+              <w:bottom w:val="single" w:sz="4" w:space="0" w:color="auto"/>
+              <w:right w:val="single" w:sz="4" w:space="0" w:color="auto"/>
+            </w:tcBorders>
+          </w:tcPr>
+          <w:p>
+            <w:pPr>
+              <w:rPr>
+                <w:lang w:val="en-US"/>
+              </w:rPr>
+            </w:pPr>
           </w:p>
         </w:tc>
       </w:tr>
@@ -712,39 +839,45 @@
         </w:tc>
         <w:tc>
           <w:tcPr>
-            <w:tcW w:w="739" w:type="dxa"/>
-            <w:tcBorders>
-              <w:top w:val="single" w:sz="4" w:space="0" w:color="auto"/>
-              <w:left w:val="single" w:sz="4" w:space="0" w:color="auto"/>
-              <w:bottom w:val="single" w:sz="4" w:space="0" w:color="auto"/>
-              <w:right w:val="single" w:sz="4" w:space="0" w:color="auto"/>
-            </w:tcBorders>
-          </w:tcPr>
-          <w:p>
-            <w:pPr>
-              <w:spacing w:after="160" w:line="278" w:lineRule="auto"/>
-              <w:rPr>
-                <w:lang w:val="en-US"/>
-              </w:rPr>
-            </w:pPr>
-            <w:r>
-              <w:rPr>
-                <w:lang w:val="en-US"/>
-              </w:rPr>
-              <w:t>0x00</w:t>
-            </w:r>
-            <w:r>
-              <w:rPr>
-                <w:lang w:val="en-US"/>
-              </w:rPr>
-              <w:t xml:space="preserve"> </w:t>
-            </w:r>
-            <w:r>
-              <w:rPr>
-                <w:lang w:val="en-US"/>
-              </w:rPr>
-              <w:t>0x00</w:t>
-            </w:r>
+            <w:tcW w:w="744" w:type="dxa"/>
+            <w:tcBorders>
+              <w:top w:val="single" w:sz="4" w:space="0" w:color="auto"/>
+              <w:left w:val="single" w:sz="4" w:space="0" w:color="auto"/>
+              <w:bottom w:val="single" w:sz="4" w:space="0" w:color="auto"/>
+              <w:right w:val="single" w:sz="4" w:space="0" w:color="auto"/>
+            </w:tcBorders>
+          </w:tcPr>
+          <w:p>
+            <w:pPr>
+              <w:spacing w:after="160" w:line="278" w:lineRule="auto"/>
+              <w:rPr>
+                <w:lang w:val="en-US"/>
+              </w:rPr>
+            </w:pPr>
+            <w:r>
+              <w:rPr>
+                <w:lang w:val="en-US"/>
+              </w:rPr>
+              <w:t>0x00 0x00</w:t>
+            </w:r>
+          </w:p>
+        </w:tc>
+        <w:tc>
+          <w:tcPr>
+            <w:tcW w:w="744" w:type="dxa"/>
+            <w:tcBorders>
+              <w:top w:val="single" w:sz="4" w:space="0" w:color="auto"/>
+              <w:left w:val="single" w:sz="4" w:space="0" w:color="auto"/>
+              <w:bottom w:val="single" w:sz="4" w:space="0" w:color="auto"/>
+              <w:right w:val="single" w:sz="4" w:space="0" w:color="auto"/>
+            </w:tcBorders>
+          </w:tcPr>
+          <w:p>
+            <w:pPr>
+              <w:rPr>
+                <w:lang w:val="en-US"/>
+              </w:rPr>
+            </w:pPr>
           </w:p>
         </w:tc>
       </w:tr>
@@ -805,39 +938,45 @@
         </w:tc>
         <w:tc>
           <w:tcPr>
-            <w:tcW w:w="739" w:type="dxa"/>
-            <w:tcBorders>
-              <w:top w:val="single" w:sz="4" w:space="0" w:color="auto"/>
-              <w:left w:val="single" w:sz="4" w:space="0" w:color="auto"/>
-              <w:bottom w:val="single" w:sz="4" w:space="0" w:color="auto"/>
-              <w:right w:val="single" w:sz="4" w:space="0" w:color="auto"/>
-            </w:tcBorders>
-          </w:tcPr>
-          <w:p>
-            <w:pPr>
-              <w:spacing w:after="160" w:line="278" w:lineRule="auto"/>
-              <w:rPr>
-                <w:lang w:val="en-US"/>
-              </w:rPr>
-            </w:pPr>
-            <w:r>
-              <w:rPr>
-                <w:lang w:val="en-US"/>
-              </w:rPr>
-              <w:t>0x00</w:t>
-            </w:r>
-            <w:r>
-              <w:rPr>
-                <w:lang w:val="en-US"/>
-              </w:rPr>
-              <w:t xml:space="preserve"> </w:t>
-            </w:r>
-            <w:r>
-              <w:rPr>
-                <w:lang w:val="en-US"/>
-              </w:rPr>
-              <w:t>0x00</w:t>
-            </w:r>
+            <w:tcW w:w="744" w:type="dxa"/>
+            <w:tcBorders>
+              <w:top w:val="single" w:sz="4" w:space="0" w:color="auto"/>
+              <w:left w:val="single" w:sz="4" w:space="0" w:color="auto"/>
+              <w:bottom w:val="single" w:sz="4" w:space="0" w:color="auto"/>
+              <w:right w:val="single" w:sz="4" w:space="0" w:color="auto"/>
+            </w:tcBorders>
+          </w:tcPr>
+          <w:p>
+            <w:pPr>
+              <w:spacing w:after="160" w:line="278" w:lineRule="auto"/>
+              <w:rPr>
+                <w:lang w:val="en-US"/>
+              </w:rPr>
+            </w:pPr>
+            <w:r>
+              <w:rPr>
+                <w:lang w:val="en-US"/>
+              </w:rPr>
+              <w:t>0x00 0x00</w:t>
+            </w:r>
+          </w:p>
+        </w:tc>
+        <w:tc>
+          <w:tcPr>
+            <w:tcW w:w="744" w:type="dxa"/>
+            <w:tcBorders>
+              <w:top w:val="single" w:sz="4" w:space="0" w:color="auto"/>
+              <w:left w:val="single" w:sz="4" w:space="0" w:color="auto"/>
+              <w:bottom w:val="single" w:sz="4" w:space="0" w:color="auto"/>
+              <w:right w:val="single" w:sz="4" w:space="0" w:color="auto"/>
+            </w:tcBorders>
+          </w:tcPr>
+          <w:p>
+            <w:pPr>
+              <w:rPr>
+                <w:lang w:val="en-US"/>
+              </w:rPr>
+            </w:pPr>
           </w:p>
         </w:tc>
       </w:tr>
@@ -898,7 +1037,7 @@
         </w:tc>
         <w:tc>
           <w:tcPr>
-            <w:tcW w:w="739" w:type="dxa"/>
+            <w:tcW w:w="744" w:type="dxa"/>
             <w:tcBorders>
               <w:top w:val="single" w:sz="4" w:space="0" w:color="auto"/>
               <w:left w:val="single" w:sz="4" w:space="0" w:color="auto"/>
@@ -919,6 +1058,24 @@
               </w:rPr>
               <w:t>0x00</w:t>
             </w:r>
+          </w:p>
+        </w:tc>
+        <w:tc>
+          <w:tcPr>
+            <w:tcW w:w="744" w:type="dxa"/>
+            <w:tcBorders>
+              <w:top w:val="single" w:sz="4" w:space="0" w:color="auto"/>
+              <w:left w:val="single" w:sz="4" w:space="0" w:color="auto"/>
+              <w:bottom w:val="single" w:sz="4" w:space="0" w:color="auto"/>
+              <w:right w:val="single" w:sz="4" w:space="0" w:color="auto"/>
+            </w:tcBorders>
+          </w:tcPr>
+          <w:p>
+            <w:pPr>
+              <w:rPr>
+                <w:lang w:val="en-US"/>
+              </w:rPr>
+            </w:pPr>
           </w:p>
         </w:tc>
       </w:tr>
@@ -979,7 +1136,7 @@
         </w:tc>
         <w:tc>
           <w:tcPr>
-            <w:tcW w:w="739" w:type="dxa"/>
+            <w:tcW w:w="744" w:type="dxa"/>
             <w:tcBorders>
               <w:top w:val="single" w:sz="4" w:space="0" w:color="auto"/>
               <w:left w:val="single" w:sz="4" w:space="0" w:color="auto"/>
@@ -1000,6 +1157,24 @@
               </w:rPr>
               <w:t>0x00</w:t>
             </w:r>
+          </w:p>
+        </w:tc>
+        <w:tc>
+          <w:tcPr>
+            <w:tcW w:w="744" w:type="dxa"/>
+            <w:tcBorders>
+              <w:top w:val="single" w:sz="4" w:space="0" w:color="auto"/>
+              <w:left w:val="single" w:sz="4" w:space="0" w:color="auto"/>
+              <w:bottom w:val="single" w:sz="4" w:space="0" w:color="auto"/>
+              <w:right w:val="single" w:sz="4" w:space="0" w:color="auto"/>
+            </w:tcBorders>
+          </w:tcPr>
+          <w:p>
+            <w:pPr>
+              <w:rPr>
+                <w:lang w:val="en-US"/>
+              </w:rPr>
+            </w:pPr>
           </w:p>
         </w:tc>
       </w:tr>
@@ -1057,7 +1232,7 @@
         </w:tc>
         <w:tc>
           <w:tcPr>
-            <w:tcW w:w="739" w:type="dxa"/>
+            <w:tcW w:w="744" w:type="dxa"/>
             <w:tcBorders>
               <w:top w:val="single" w:sz="4" w:space="0" w:color="auto"/>
               <w:left w:val="single" w:sz="4" w:space="0" w:color="auto"/>
@@ -1077,6 +1252,30 @@
                 <w:lang w:val="en-US"/>
               </w:rPr>
               <w:t>0x0A</w:t>
+            </w:r>
+          </w:p>
+        </w:tc>
+        <w:tc>
+          <w:tcPr>
+            <w:tcW w:w="744" w:type="dxa"/>
+            <w:tcBorders>
+              <w:top w:val="single" w:sz="4" w:space="0" w:color="auto"/>
+              <w:left w:val="single" w:sz="4" w:space="0" w:color="auto"/>
+              <w:bottom w:val="single" w:sz="4" w:space="0" w:color="auto"/>
+              <w:right w:val="single" w:sz="4" w:space="0" w:color="auto"/>
+            </w:tcBorders>
+          </w:tcPr>
+          <w:p>
+            <w:pPr>
+              <w:rPr>
+                <w:lang w:val="en-US"/>
+              </w:rPr>
+            </w:pPr>
+            <w:r>
+              <w:rPr>
+                <w:lang w:val="en-US"/>
+              </w:rPr>
+              <w:t>000a</w:t>
             </w:r>
           </w:p>
         </w:tc>
@@ -1138,7 +1337,7 @@
         </w:tc>
         <w:tc>
           <w:tcPr>
-            <w:tcW w:w="739" w:type="dxa"/>
+            <w:tcW w:w="744" w:type="dxa"/>
             <w:tcBorders>
               <w:top w:val="single" w:sz="4" w:space="0" w:color="auto"/>
               <w:left w:val="single" w:sz="4" w:space="0" w:color="auto"/>
@@ -1159,6 +1358,24 @@
               </w:rPr>
               <w:t>0x00</w:t>
             </w:r>
+          </w:p>
+        </w:tc>
+        <w:tc>
+          <w:tcPr>
+            <w:tcW w:w="744" w:type="dxa"/>
+            <w:tcBorders>
+              <w:top w:val="single" w:sz="4" w:space="0" w:color="auto"/>
+              <w:left w:val="single" w:sz="4" w:space="0" w:color="auto"/>
+              <w:bottom w:val="single" w:sz="4" w:space="0" w:color="auto"/>
+              <w:right w:val="single" w:sz="4" w:space="0" w:color="auto"/>
+            </w:tcBorders>
+          </w:tcPr>
+          <w:p>
+            <w:pPr>
+              <w:rPr>
+                <w:lang w:val="en-US"/>
+              </w:rPr>
+            </w:pPr>
           </w:p>
         </w:tc>
       </w:tr>
@@ -1219,7 +1436,7 @@
         </w:tc>
         <w:tc>
           <w:tcPr>
-            <w:tcW w:w="739" w:type="dxa"/>
+            <w:tcW w:w="744" w:type="dxa"/>
             <w:tcBorders>
               <w:top w:val="single" w:sz="4" w:space="0" w:color="auto"/>
               <w:left w:val="single" w:sz="4" w:space="0" w:color="auto"/>
@@ -1240,6 +1457,24 @@
               </w:rPr>
               <w:t>0x00</w:t>
             </w:r>
+          </w:p>
+        </w:tc>
+        <w:tc>
+          <w:tcPr>
+            <w:tcW w:w="744" w:type="dxa"/>
+            <w:tcBorders>
+              <w:top w:val="single" w:sz="4" w:space="0" w:color="auto"/>
+              <w:left w:val="single" w:sz="4" w:space="0" w:color="auto"/>
+              <w:bottom w:val="single" w:sz="4" w:space="0" w:color="auto"/>
+              <w:right w:val="single" w:sz="4" w:space="0" w:color="auto"/>
+            </w:tcBorders>
+          </w:tcPr>
+          <w:p>
+            <w:pPr>
+              <w:rPr>
+                <w:lang w:val="en-US"/>
+              </w:rPr>
+            </w:pPr>
           </w:p>
         </w:tc>
       </w:tr>
@@ -1297,7 +1532,7 @@
         </w:tc>
         <w:tc>
           <w:tcPr>
-            <w:tcW w:w="739" w:type="dxa"/>
+            <w:tcW w:w="744" w:type="dxa"/>
             <w:tcBorders>
               <w:top w:val="single" w:sz="4" w:space="0" w:color="auto"/>
               <w:left w:val="single" w:sz="4" w:space="0" w:color="auto"/>
@@ -1317,6 +1552,30 @@
                 <w:lang w:val="en-US"/>
               </w:rPr>
               <w:t>0x0F</w:t>
+            </w:r>
+          </w:p>
+        </w:tc>
+        <w:tc>
+          <w:tcPr>
+            <w:tcW w:w="744" w:type="dxa"/>
+            <w:tcBorders>
+              <w:top w:val="single" w:sz="4" w:space="0" w:color="auto"/>
+              <w:left w:val="single" w:sz="4" w:space="0" w:color="auto"/>
+              <w:bottom w:val="single" w:sz="4" w:space="0" w:color="auto"/>
+              <w:right w:val="single" w:sz="4" w:space="0" w:color="auto"/>
+            </w:tcBorders>
+          </w:tcPr>
+          <w:p>
+            <w:pPr>
+              <w:rPr>
+                <w:lang w:val="en-US"/>
+              </w:rPr>
+            </w:pPr>
+            <w:r>
+              <w:rPr>
+                <w:lang w:val="en-US"/>
+              </w:rPr>
+              <w:t>000f</w:t>
             </w:r>
           </w:p>
         </w:tc>
@@ -1367,7 +1626,7 @@
         </w:tc>
         <w:tc>
           <w:tcPr>
-            <w:tcW w:w="739" w:type="dxa"/>
+            <w:tcW w:w="744" w:type="dxa"/>
             <w:tcBorders>
               <w:top w:val="single" w:sz="4" w:space="0" w:color="auto"/>
               <w:left w:val="single" w:sz="4" w:space="0" w:color="auto"/>
@@ -1387,6 +1646,24 @@
               </w:rPr>
               <w:t>0x00</w:t>
             </w:r>
+          </w:p>
+        </w:tc>
+        <w:tc>
+          <w:tcPr>
+            <w:tcW w:w="744" w:type="dxa"/>
+            <w:tcBorders>
+              <w:top w:val="single" w:sz="4" w:space="0" w:color="auto"/>
+              <w:left w:val="single" w:sz="4" w:space="0" w:color="auto"/>
+              <w:bottom w:val="single" w:sz="4" w:space="0" w:color="auto"/>
+              <w:right w:val="single" w:sz="4" w:space="0" w:color="auto"/>
+            </w:tcBorders>
+          </w:tcPr>
+          <w:p>
+            <w:pPr>
+              <w:rPr>
+                <w:lang w:val="en-US"/>
+              </w:rPr>
+            </w:pPr>
           </w:p>
         </w:tc>
       </w:tr>
@@ -1436,7 +1713,7 @@
         </w:tc>
         <w:tc>
           <w:tcPr>
-            <w:tcW w:w="739" w:type="dxa"/>
+            <w:tcW w:w="744" w:type="dxa"/>
             <w:tcBorders>
               <w:top w:val="single" w:sz="4" w:space="0" w:color="auto"/>
               <w:left w:val="single" w:sz="4" w:space="0" w:color="auto"/>
@@ -1456,6 +1733,24 @@
               </w:rPr>
               <w:t>0x00</w:t>
             </w:r>
+          </w:p>
+        </w:tc>
+        <w:tc>
+          <w:tcPr>
+            <w:tcW w:w="744" w:type="dxa"/>
+            <w:tcBorders>
+              <w:top w:val="single" w:sz="4" w:space="0" w:color="auto"/>
+              <w:left w:val="single" w:sz="4" w:space="0" w:color="auto"/>
+              <w:bottom w:val="single" w:sz="4" w:space="0" w:color="auto"/>
+              <w:right w:val="single" w:sz="4" w:space="0" w:color="auto"/>
+            </w:tcBorders>
+          </w:tcPr>
+          <w:p>
+            <w:pPr>
+              <w:rPr>
+                <w:lang w:val="en-US"/>
+              </w:rPr>
+            </w:pPr>
           </w:p>
         </w:tc>
       </w:tr>
@@ -2074,6 +2369,7 @@
   <w:style w:type="character" w:default="1" w:styleId="DefaultParagraphFont">
     <w:name w:val="Default Paragraph Font"/>
     <w:uiPriority w:val="1"/>
+    <w:semiHidden/>
     <w:unhideWhenUsed/>
   </w:style>
   <w:style w:type="table" w:default="1" w:styleId="TableNormal">

</xml_diff>